<commit_message>
Oct 2019 paradigms modified
</commit_message>
<xml_diff>
--- a/ProgrammingParadigms.docx
+++ b/ProgrammingParadigms.docx
@@ -142,11 +142,22 @@
       <w:r>
         <w:rPr>
           <w:b/>
+          <w:color w:val="FF0000"/>
         </w:rPr>
         <w:t xml:space="preserve"> </w:t>
       </w:r>
       <w:r>
-        <w:t>programmer instructs the machine how to change its state</w:t>
+        <w:rPr>
+          <w:b/>
+          <w:color w:val="FF0000"/>
+        </w:rPr>
+        <w:tab/>
+      </w:r>
+      <w:r>
+        <w:rPr>
+          <w:color w:val="FF0000"/>
+        </w:rPr>
+        <w:t>how to do things</w:t>
       </w:r>
     </w:p>
     <w:p>
@@ -215,11 +226,19 @@
         </w:numPr>
         <w:spacing w:after="0" w:line="360" w:lineRule="auto"/>
       </w:pPr>
-      <w:r>
-        <w:rPr>
-          <w:color w:val="000000" w:themeColor="text1"/>
-        </w:rPr>
-        <w:t>Eg:</w:t>
+      <w:proofErr w:type="spellStart"/>
+      <w:r>
+        <w:rPr>
+          <w:color w:val="000000" w:themeColor="text1"/>
+        </w:rPr>
+        <w:t>Eg</w:t>
+      </w:r>
+      <w:proofErr w:type="spellEnd"/>
+      <w:r>
+        <w:rPr>
+          <w:color w:val="000000" w:themeColor="text1"/>
+        </w:rPr>
+        <w:t>:</w:t>
       </w:r>
       <w:r>
         <w:t xml:space="preserve"> </w:t>
@@ -228,21 +247,12 @@
         <w:rPr>
           <w:color w:val="FF0000"/>
         </w:rPr>
-        <w:t>C; C++; Java;</w:t>
+        <w:t>C;</w:t>
       </w:r>
       <w:r>
         <w:t xml:space="preserve"> </w:t>
       </w:r>
       <w:r>
-        <w:rPr>
-          <w:color w:val="FF0000"/>
-        </w:rPr>
-        <w:t>JavaScript</w:t>
-      </w:r>
-      <w:r>
-        <w:t xml:space="preserve">; </w:t>
-      </w:r>
-      <w:r>
         <w:t>ColdFusion; Pascal</w:t>
       </w:r>
     </w:p>
@@ -303,17 +313,33 @@
           <w:color w:val="000000" w:themeColor="text1"/>
         </w:rPr>
       </w:pPr>
-      <w:r>
-        <w:rPr>
-          <w:color w:val="000000" w:themeColor="text1"/>
-        </w:rPr>
-        <w:t xml:space="preserve">Eg: </w:t>
-      </w:r>
-      <w:r>
-        <w:rPr>
-          <w:color w:val="000000" w:themeColor="text1"/>
-        </w:rPr>
-        <w:t>Simula (1</w:t>
+      <w:proofErr w:type="spellStart"/>
+      <w:r>
+        <w:rPr>
+          <w:color w:val="000000" w:themeColor="text1"/>
+        </w:rPr>
+        <w:t>Eg</w:t>
+      </w:r>
+      <w:proofErr w:type="spellEnd"/>
+      <w:r>
+        <w:rPr>
+          <w:color w:val="000000" w:themeColor="text1"/>
+        </w:rPr>
+        <w:t xml:space="preserve">: </w:t>
+      </w:r>
+      <w:proofErr w:type="spellStart"/>
+      <w:r>
+        <w:rPr>
+          <w:color w:val="000000" w:themeColor="text1"/>
+        </w:rPr>
+        <w:t>Simula</w:t>
+      </w:r>
+      <w:proofErr w:type="spellEnd"/>
+      <w:r>
+        <w:rPr>
+          <w:color w:val="000000" w:themeColor="text1"/>
+        </w:rPr>
+        <w:t xml:space="preserve"> (1</w:t>
       </w:r>
       <w:r>
         <w:rPr>
@@ -350,7 +376,21 @@
         <w:rPr>
           <w:color w:val="000000" w:themeColor="text1"/>
         </w:rPr>
-        <w:t xml:space="preserve"> Obj-C; Ruby</w:t>
+        <w:t xml:space="preserve"> </w:t>
+      </w:r>
+      <w:proofErr w:type="spellStart"/>
+      <w:r>
+        <w:rPr>
+          <w:color w:val="000000" w:themeColor="text1"/>
+        </w:rPr>
+        <w:t>Obj</w:t>
+      </w:r>
+      <w:proofErr w:type="spellEnd"/>
+      <w:r>
+        <w:rPr>
+          <w:color w:val="000000" w:themeColor="text1"/>
+        </w:rPr>
+        <w:t>-C; Ruby</w:t>
       </w:r>
     </w:p>
     <w:p>
@@ -410,6 +450,102 @@
         <w:t xml:space="preserve"> (</w:t>
       </w:r>
       <w:r>
+        <w:t xml:space="preserve">real world </w:t>
+      </w:r>
+      <w:r>
+        <w:sym w:font="Wingdings" w:char="F0E0"/>
+      </w:r>
+      <w:r>
+        <w:t xml:space="preserve"> object world</w:t>
+      </w:r>
+      <w:r>
+        <w:t xml:space="preserve">; </w:t>
+      </w:r>
+      <w:r>
+        <w:rPr>
+          <w:b/>
+          <w:color w:val="FF0000"/>
+          <w:highlight w:val="yellow"/>
+        </w:rPr>
+        <w:t>decoupling</w:t>
+      </w:r>
+      <w:r>
+        <w:t>)</w:t>
+      </w:r>
+      <w:r>
+        <w:t>: only show public relevant data &amp; hide unnecessary details</w:t>
+      </w:r>
+    </w:p>
+    <w:p>
+      <w:pPr>
+        <w:pStyle w:val="ListParagraph"/>
+        <w:numPr>
+          <w:ilvl w:val="3"/>
+          <w:numId w:val="8"/>
+        </w:numPr>
+        <w:spacing w:after="0" w:line="360" w:lineRule="auto"/>
+      </w:pPr>
+      <w:r>
+        <w:t>Eg1: login page: show account name &amp; password; how it is verified is abstracted from you</w:t>
+      </w:r>
+    </w:p>
+    <w:p>
+      <w:pPr>
+        <w:pStyle w:val="ListParagraph"/>
+        <w:numPr>
+          <w:ilvl w:val="3"/>
+          <w:numId w:val="8"/>
+        </w:numPr>
+        <w:spacing w:after="0" w:line="360" w:lineRule="auto"/>
+      </w:pPr>
+      <w:r>
+        <w:t>Eg2: car object: show manipulation system to you; subsystem (engine, gearing) are all hided from you</w:t>
+      </w:r>
+    </w:p>
+    <w:p>
+      <w:pPr>
+        <w:pStyle w:val="ListParagraph"/>
+        <w:numPr>
+          <w:ilvl w:val="2"/>
+          <w:numId w:val="8"/>
+        </w:numPr>
+        <w:spacing w:after="0" w:line="360" w:lineRule="auto"/>
+        <w:rPr>
+          <w:color w:val="00000A"/>
+        </w:rPr>
+      </w:pPr>
+      <w:r>
+        <w:rPr>
+          <w:b/>
+          <w:u w:val="single"/>
+        </w:rPr>
+        <w:t>Encapsulation</w:t>
+      </w:r>
+      <w:r>
+        <w:rPr>
+          <w:b/>
+        </w:rPr>
+        <w:t xml:space="preserve"> (</w:t>
+      </w:r>
+      <w:r>
+        <w:t xml:space="preserve">group data into </w:t>
+      </w:r>
+      <w:r>
+        <w:rPr>
+          <w:b/>
+          <w:i/>
+          <w:color w:val="FF0000"/>
+        </w:rPr>
+        <w:t>class</w:t>
+      </w:r>
+      <w:r>
+        <w:rPr>
+          <w:b/>
+          <w:color w:val="FF0000"/>
+        </w:rPr>
+        <w:t xml:space="preserve">; </w:t>
+      </w:r>
+      <w:r>
         <w:rPr>
           <w:color w:val="FF0000"/>
         </w:rPr>
@@ -423,78 +559,15 @@
         <w:t>Security</w:t>
       </w:r>
       <w:r>
-        <w:t>)</w:t>
-      </w:r>
-      <w:r>
-        <w:t>: only show public relevant data &amp; hide unnecessary details</w:t>
-      </w:r>
-    </w:p>
-    <w:p>
-      <w:pPr>
-        <w:pStyle w:val="ListParagraph"/>
-        <w:numPr>
-          <w:ilvl w:val="3"/>
-          <w:numId w:val="8"/>
-        </w:numPr>
-        <w:spacing w:after="0" w:line="360" w:lineRule="auto"/>
-      </w:pPr>
-      <w:r>
-        <w:t>Eg1: login page: show account name &amp; password; how it is verified is abstracted from you</w:t>
-      </w:r>
-    </w:p>
-    <w:p>
-      <w:pPr>
-        <w:pStyle w:val="ListParagraph"/>
-        <w:numPr>
-          <w:ilvl w:val="3"/>
-          <w:numId w:val="8"/>
-        </w:numPr>
-        <w:spacing w:after="0" w:line="360" w:lineRule="auto"/>
-      </w:pPr>
-      <w:r>
-        <w:t>Eg2: car object: show manipulation system to you; subsystem (engine, gearing) are all hided from you</w:t>
-      </w:r>
-    </w:p>
-    <w:p>
-      <w:pPr>
-        <w:pStyle w:val="ListParagraph"/>
-        <w:numPr>
-          <w:ilvl w:val="2"/>
-          <w:numId w:val="8"/>
-        </w:numPr>
-        <w:spacing w:after="0" w:line="360" w:lineRule="auto"/>
-        <w:rPr>
-          <w:color w:val="00000A"/>
-        </w:rPr>
-      </w:pPr>
-      <w:r>
-        <w:rPr>
-          <w:b/>
-          <w:u w:val="single"/>
-        </w:rPr>
-        <w:t>Encapsulation</w:t>
-      </w:r>
-      <w:r>
-        <w:rPr>
-          <w:b/>
-        </w:rPr>
-        <w:t xml:space="preserve"> (</w:t>
-      </w:r>
-      <w:r>
-        <w:t xml:space="preserve">group data into </w:t>
-      </w:r>
-      <w:r>
-        <w:rPr>
-          <w:b/>
-          <w:i/>
-          <w:color w:val="FF0000"/>
-        </w:rPr>
-        <w:t>class</w:t>
-      </w:r>
-      <w:r>
-        <w:rPr>
-          <w:b/>
-          <w:i/>
+        <w:rPr>
+          <w:b/>
+          <w:color w:val="FF0000"/>
+        </w:rPr>
+        <w:t>/info hiding</w:t>
+      </w:r>
+      <w:r>
+        <w:rPr>
+          <w:b/>
           <w:color w:val="FF0000"/>
         </w:rPr>
         <w:t xml:space="preserve">; </w:t>
@@ -503,6 +576,7 @@
         <w:rPr>
           <w:b/>
           <w:color w:val="FF0000"/>
+          <w:highlight w:val="yellow"/>
         </w:rPr>
         <w:t>decoupling</w:t>
       </w:r>
@@ -688,51 +762,53 @@
         <w:t xml:space="preserve">: </w:t>
       </w:r>
       <w:r>
-        <w:t xml:space="preserve">one method with multiple implementation; which one to implement is depended on </w:t>
-      </w:r>
-      <w:r>
-        <w:rPr>
-          <w:b/>
-        </w:rPr>
-        <w:t>compile time</w:t>
-      </w:r>
-      <w:r>
-        <w:t xml:space="preserve"> (</w:t>
-      </w:r>
-      <w:r>
-        <w:rPr>
-          <w:b/>
-          <w:color w:val="FF0000"/>
-        </w:rPr>
-        <w:t>overloading</w:t>
-      </w:r>
-      <w:r>
-        <w:t xml:space="preserve">) OR </w:t>
-      </w:r>
-      <w:r>
-        <w:rPr>
-          <w:b/>
-        </w:rPr>
-        <w:t>runtime</w:t>
-      </w:r>
-      <w:r>
-        <w:rPr>
-          <w:b/>
-        </w:rPr>
-        <w:t xml:space="preserve"> (</w:t>
-      </w:r>
-      <w:r>
-        <w:rPr>
-          <w:b/>
-          <w:color w:val="FF0000"/>
-        </w:rPr>
-        <w:t>overriding</w:t>
-      </w:r>
-      <w:r>
-        <w:rPr>
-          <w:b/>
+        <w:rPr>
+          <w:b/>
+          <w:color w:val="FF0000"/>
+          <w:highlight w:val="yellow"/>
+        </w:rPr>
+        <w:t xml:space="preserve">one object has more </w:t>
+      </w:r>
+      <w:r>
+        <w:rPr>
+          <w:b/>
+          <w:color w:val="FF0000"/>
+          <w:highlight w:val="yellow"/>
+        </w:rPr>
+        <w:t>is-a relationship</w:t>
+      </w:r>
+      <w:r>
+        <w:rPr>
+          <w:b/>
+          <w:color w:val="FF0000"/>
+          <w:highlight w:val="yellow"/>
+        </w:rPr>
+        <w:t xml:space="preserve">: Dog d = new </w:t>
+      </w:r>
+      <w:proofErr w:type="gramStart"/>
+      <w:r>
+        <w:rPr>
+          <w:b/>
+          <w:color w:val="FF0000"/>
+          <w:highlight w:val="yellow"/>
+        </w:rPr>
+        <w:t>Dog(</w:t>
+      </w:r>
+      <w:proofErr w:type="gramEnd"/>
+      <w:r>
+        <w:rPr>
+          <w:b/>
+          <w:color w:val="FF0000"/>
+          <w:highlight w:val="yellow"/>
         </w:rPr>
         <w:t>)</w:t>
+      </w:r>
+      <w:r>
+        <w:rPr>
+          <w:b/>
+          <w:color w:val="FF0000"/>
+        </w:rPr>
+        <w:t>; d is Dog and animal;</w:t>
       </w:r>
     </w:p>
     <w:p>
@@ -749,6 +825,8 @@
           <w:u w:val="single"/>
         </w:rPr>
       </w:pPr>
+      <w:bookmarkStart w:id="0" w:name="_GoBack"/>
+      <w:bookmarkEnd w:id="0"/>
       <w:r>
         <w:rPr>
           <w:b/>
@@ -775,11 +853,32 @@
         <w:spacing w:after="0" w:line="360" w:lineRule="auto"/>
         <w:rPr>
           <w:b/>
+          <w:color w:val="00000A"/>
           <w:u w:val="single"/>
         </w:rPr>
       </w:pPr>
       <w:r>
-        <w:t>2 (or more) methods with the same name behave differently basing on the arguments passed to them</w:t>
+        <w:t>one method with multiple implementation;</w:t>
+      </w:r>
+    </w:p>
+    <w:p>
+      <w:pPr>
+        <w:pStyle w:val="ListParagraph"/>
+        <w:numPr>
+          <w:ilvl w:val="4"/>
+          <w:numId w:val="8"/>
+        </w:numPr>
+        <w:spacing w:after="0" w:line="360" w:lineRule="auto"/>
+        <w:rPr>
+          <w:b/>
+          <w:u w:val="single"/>
+        </w:rPr>
+      </w:pPr>
+      <w:r>
+        <w:t xml:space="preserve">2 (or more) methods with the same name </w:t>
+      </w:r>
+      <w:r>
+        <w:t>but different arguments</w:t>
       </w:r>
     </w:p>
     <w:p>
@@ -1036,8 +1135,13 @@
         </w:numPr>
         <w:spacing w:after="0" w:line="360" w:lineRule="auto"/>
       </w:pPr>
-      <w:r>
-        <w:t xml:space="preserve">Listov substitution </w:t>
+      <w:proofErr w:type="spellStart"/>
+      <w:r>
+        <w:t>Listov</w:t>
+      </w:r>
+      <w:proofErr w:type="spellEnd"/>
+      <w:r>
+        <w:t xml:space="preserve"> substitution </w:t>
       </w:r>
     </w:p>
     <w:p>
@@ -1131,6 +1235,22 @@
     </w:p>
     <w:p>
       <w:pPr>
+        <w:spacing w:line="360" w:lineRule="auto"/>
+        <w:rPr>
+          <w:color w:val="000000" w:themeColor="text1"/>
+        </w:rPr>
+      </w:pPr>
+    </w:p>
+    <w:p>
+      <w:pPr>
+        <w:spacing w:line="360" w:lineRule="auto"/>
+        <w:rPr>
+          <w:color w:val="000000" w:themeColor="text1"/>
+        </w:rPr>
+      </w:pPr>
+    </w:p>
+    <w:p>
+      <w:pPr>
         <w:pStyle w:val="ListParagraph"/>
         <w:numPr>
           <w:ilvl w:val="0"/>
@@ -1142,238 +1262,578 @@
         <w:rPr>
           <w:b/>
         </w:rPr>
+        <w:t>Declarative programming:</w:t>
+      </w:r>
+      <w:r>
+        <w:t xml:space="preserve"> </w:t>
+      </w:r>
+      <w:r>
+        <w:rPr>
+          <w:b/>
+          <w:color w:val="FF0000"/>
+        </w:rPr>
+        <w:t xml:space="preserve">!!Goal/Result!! </w:t>
+      </w:r>
+      <w:r>
+        <w:rPr>
+          <w:color w:val="FF0000"/>
+        </w:rPr>
+        <w:t xml:space="preserve">What to </w:t>
+      </w:r>
+      <w:proofErr w:type="gramStart"/>
+      <w:r>
+        <w:rPr>
+          <w:color w:val="FF0000"/>
+        </w:rPr>
+        <w:t>do</w:t>
+      </w:r>
+      <w:r>
+        <w:t xml:space="preserve"> </w:t>
+      </w:r>
+      <w:r>
+        <w:t xml:space="preserve"> </w:t>
+      </w:r>
+      <w:r>
+        <w:t>(</w:t>
+      </w:r>
+      <w:proofErr w:type="gramEnd"/>
+      <w:r>
+        <w:rPr>
+          <w:b/>
+        </w:rPr>
+        <w:t>NOT</w:t>
+      </w:r>
+      <w:r>
+        <w:t xml:space="preserve"> how to compute (</w:t>
+      </w:r>
+      <w:r>
+        <w:rPr>
+          <w:b/>
+        </w:rPr>
+        <w:t>NOT</w:t>
+      </w:r>
+      <w:r>
+        <w:t xml:space="preserve"> procedure)</w:t>
+      </w:r>
+      <w:r>
+        <w:t>)</w:t>
+      </w:r>
+    </w:p>
+    <w:p>
+      <w:pPr>
+        <w:pStyle w:val="ListParagraph"/>
+        <w:numPr>
+          <w:ilvl w:val="1"/>
+          <w:numId w:val="8"/>
+        </w:numPr>
+        <w:spacing w:after="0" w:line="360" w:lineRule="auto"/>
+        <w:rPr>
+          <w:highlight w:val="yellow"/>
+        </w:rPr>
+      </w:pPr>
+      <w:r>
+        <w:rPr>
+          <w:color w:val="FF0000"/>
+          <w:highlight w:val="yellow"/>
+        </w:rPr>
+        <w:t>Functional</w:t>
+      </w:r>
+      <w:r>
+        <w:rPr>
+          <w:color w:val="FF0000"/>
+          <w:highlight w:val="yellow"/>
+        </w:rPr>
+        <w:t xml:space="preserve"> programming</w:t>
+      </w:r>
+      <w:r>
+        <w:rPr>
+          <w:highlight w:val="yellow"/>
+        </w:rPr>
+        <w:t xml:space="preserve">: </w:t>
+      </w:r>
+      <w:r>
+        <w:t>bui</w:t>
+      </w:r>
+      <w:r>
+        <w:t>lding software by pure functions; NO shared state, NO mutable data</w:t>
+      </w:r>
+      <w:r>
+        <w:t>, NO side-</w:t>
+      </w:r>
+      <w:r>
+        <w:t>effects</w:t>
+      </w:r>
+    </w:p>
+    <w:p>
+      <w:pPr>
+        <w:pStyle w:val="ListParagraph"/>
+        <w:numPr>
+          <w:ilvl w:val="2"/>
+          <w:numId w:val="8"/>
+        </w:numPr>
+        <w:spacing w:after="0" w:line="360" w:lineRule="auto"/>
+      </w:pPr>
+      <w:r>
+        <w:rPr>
+          <w:b/>
+          <w:color w:val="000000" w:themeColor="text1"/>
+        </w:rPr>
+        <w:t>Principle</w:t>
+      </w:r>
+      <w:r>
+        <w:t>:</w:t>
+      </w:r>
+      <w:r>
+        <w:t xml:space="preserve"> execution of series of math functions</w:t>
+      </w:r>
+    </w:p>
+    <w:p>
+      <w:pPr>
+        <w:pStyle w:val="ListParagraph"/>
+        <w:numPr>
+          <w:ilvl w:val="2"/>
+          <w:numId w:val="8"/>
+        </w:numPr>
+        <w:spacing w:after="0" w:line="360" w:lineRule="auto"/>
+      </w:pPr>
+      <w:r>
+        <w:rPr>
+          <w:b/>
+          <w:color w:val="000000" w:themeColor="text1"/>
+        </w:rPr>
+        <w:t>4 features l</w:t>
+      </w:r>
+      <w:r>
+        <w:rPr>
+          <w:b/>
+          <w:color w:val="000000" w:themeColor="text1"/>
+        </w:rPr>
+        <w:t>ike OOP</w:t>
+      </w:r>
+      <w:r>
+        <w:t>:</w:t>
+      </w:r>
+      <w:r>
+        <w:t xml:space="preserve"> </w:t>
+      </w:r>
+    </w:p>
+    <w:p>
+      <w:pPr>
+        <w:pStyle w:val="ListParagraph"/>
+        <w:numPr>
+          <w:ilvl w:val="3"/>
+          <w:numId w:val="8"/>
+        </w:numPr>
+        <w:spacing w:after="0" w:line="360" w:lineRule="auto"/>
+      </w:pPr>
+      <w:r>
+        <w:rPr>
+          <w:b/>
+          <w:color w:val="000000" w:themeColor="text1"/>
+        </w:rPr>
+        <w:t>Abstraction</w:t>
+      </w:r>
+    </w:p>
+    <w:p>
+      <w:pPr>
+        <w:pStyle w:val="ListParagraph"/>
+        <w:numPr>
+          <w:ilvl w:val="3"/>
+          <w:numId w:val="8"/>
+        </w:numPr>
+        <w:spacing w:after="0" w:line="360" w:lineRule="auto"/>
+      </w:pPr>
+      <w:r>
+        <w:rPr>
+          <w:b/>
+          <w:color w:val="000000" w:themeColor="text1"/>
+        </w:rPr>
+        <w:t>Encapsulation</w:t>
+      </w:r>
+    </w:p>
+    <w:p>
+      <w:pPr>
+        <w:pStyle w:val="ListParagraph"/>
+        <w:numPr>
+          <w:ilvl w:val="3"/>
+          <w:numId w:val="8"/>
+        </w:numPr>
+        <w:spacing w:after="0" w:line="360" w:lineRule="auto"/>
+      </w:pPr>
+      <w:r>
+        <w:rPr>
+          <w:b/>
+          <w:color w:val="000000" w:themeColor="text1"/>
+        </w:rPr>
+        <w:t>Inheritance</w:t>
+      </w:r>
+    </w:p>
+    <w:p>
+      <w:pPr>
+        <w:pStyle w:val="ListParagraph"/>
+        <w:numPr>
+          <w:ilvl w:val="3"/>
+          <w:numId w:val="8"/>
+        </w:numPr>
+        <w:spacing w:after="0" w:line="360" w:lineRule="auto"/>
+      </w:pPr>
+      <w:r>
+        <w:rPr>
+          <w:b/>
+          <w:color w:val="000000" w:themeColor="text1"/>
+        </w:rPr>
+        <w:t>Polymorphism</w:t>
+      </w:r>
+    </w:p>
+    <w:p>
+      <w:pPr>
+        <w:pStyle w:val="ListParagraph"/>
+        <w:numPr>
+          <w:ilvl w:val="2"/>
+          <w:numId w:val="8"/>
+        </w:numPr>
+        <w:spacing w:after="0" w:line="360" w:lineRule="auto"/>
+      </w:pPr>
+      <w:r>
+        <w:rPr>
+          <w:b/>
+          <w:color w:val="000000" w:themeColor="text1"/>
+        </w:rPr>
+        <w:t>Feature</w:t>
+      </w:r>
+      <w:r>
+        <w:t>:</w:t>
+      </w:r>
+      <w:r>
+        <w:t xml:space="preserve"> data are loosely coupled to </w:t>
+      </w:r>
+      <w:r>
+        <w:rPr>
+          <w:b/>
+        </w:rPr>
+        <w:t>functions</w:t>
+      </w:r>
+      <w:r>
+        <w:t>; function hide their implementation</w:t>
+      </w:r>
+    </w:p>
+    <w:p>
+      <w:pPr>
+        <w:pStyle w:val="ListParagraph"/>
+        <w:numPr>
+          <w:ilvl w:val="3"/>
+          <w:numId w:val="8"/>
+        </w:numPr>
+        <w:spacing w:after="0" w:line="360" w:lineRule="auto"/>
+      </w:pPr>
+      <w:r>
+        <w:t xml:space="preserve">Avoids </w:t>
+      </w:r>
+      <w:r>
+        <w:rPr>
+          <w:b/>
+          <w:color w:val="FF0000"/>
+        </w:rPr>
+        <w:t>changing state</w:t>
+      </w:r>
+      <w:r>
+        <w:t xml:space="preserve"> &amp; </w:t>
+      </w:r>
+      <w:r>
+        <w:rPr>
+          <w:b/>
+          <w:color w:val="FF0000"/>
+        </w:rPr>
+        <w:t>mutating data</w:t>
+      </w:r>
+    </w:p>
+    <w:p>
+      <w:pPr>
+        <w:pStyle w:val="ListParagraph"/>
+        <w:numPr>
+          <w:ilvl w:val="3"/>
+          <w:numId w:val="8"/>
+        </w:numPr>
+        <w:spacing w:after="0" w:line="360" w:lineRule="auto"/>
+      </w:pPr>
+      <w:r>
+        <w:rPr>
+          <w:color w:val="000000" w:themeColor="text1"/>
+        </w:rPr>
+        <w:t xml:space="preserve">Using </w:t>
+      </w:r>
+      <w:r>
+        <w:rPr>
+          <w:b/>
+          <w:color w:val="FF0000"/>
+        </w:rPr>
+        <w:t>expression</w:t>
+      </w:r>
+      <w:r>
+        <w:rPr>
+          <w:b/>
+          <w:color w:val="000000" w:themeColor="text1"/>
+        </w:rPr>
+        <w:t xml:space="preserve"> </w:t>
+      </w:r>
+      <w:r>
+        <w:rPr>
+          <w:color w:val="000000" w:themeColor="text1"/>
+        </w:rPr>
+        <w:t xml:space="preserve">or </w:t>
+      </w:r>
+      <w:r>
+        <w:rPr>
+          <w:b/>
+          <w:color w:val="FF0000"/>
+        </w:rPr>
+        <w:t>declaration</w:t>
+      </w:r>
+      <w:r>
+        <w:rPr>
+          <w:b/>
+          <w:color w:val="000000" w:themeColor="text1"/>
+        </w:rPr>
+        <w:t xml:space="preserve"> </w:t>
+      </w:r>
+      <w:r>
+        <w:rPr>
+          <w:color w:val="000000" w:themeColor="text1"/>
+        </w:rPr>
+        <w:t xml:space="preserve">instead of </w:t>
+      </w:r>
+      <w:r>
+        <w:rPr>
+          <w:b/>
+          <w:color w:val="FF0000"/>
+        </w:rPr>
+        <w:t>statements</w:t>
+      </w:r>
+    </w:p>
+    <w:p>
+      <w:pPr>
+        <w:pStyle w:val="ListParagraph"/>
+        <w:numPr>
+          <w:ilvl w:val="2"/>
+          <w:numId w:val="8"/>
+        </w:numPr>
+        <w:spacing w:after="0" w:line="360" w:lineRule="auto"/>
+      </w:pPr>
+      <w:proofErr w:type="spellStart"/>
+      <w:r>
+        <w:rPr>
+          <w:b/>
+          <w:color w:val="000000" w:themeColor="text1"/>
+        </w:rPr>
+        <w:t>Eg</w:t>
+      </w:r>
+      <w:proofErr w:type="spellEnd"/>
+      <w:r>
+        <w:t>:</w:t>
+      </w:r>
+      <w:r>
+        <w:t xml:space="preserve"> </w:t>
+      </w:r>
+      <w:r>
+        <w:rPr>
+          <w:b/>
+          <w:color w:val="FF0000"/>
+          <w:highlight w:val="yellow"/>
+        </w:rPr>
+        <w:t>JavaScript</w:t>
+      </w:r>
+      <w:r>
+        <w:t xml:space="preserve">; </w:t>
+      </w:r>
+      <w:r>
+        <w:rPr>
+          <w:b/>
+          <w:color w:val="FF0000"/>
+          <w:highlight w:val="yellow"/>
+        </w:rPr>
+        <w:t>Python</w:t>
+      </w:r>
+      <w:r>
+        <w:t xml:space="preserve">; </w:t>
+      </w:r>
+      <w:r>
+        <w:t>Lisp (1</w:t>
+      </w:r>
+      <w:r>
+        <w:rPr>
+          <w:vertAlign w:val="superscript"/>
+        </w:rPr>
+        <w:t>st</w:t>
+      </w:r>
+      <w:r>
+        <w:t xml:space="preserve"> </w:t>
+      </w:r>
+      <w:proofErr w:type="spellStart"/>
+      <w:r>
+        <w:t>func</w:t>
+      </w:r>
+      <w:proofErr w:type="spellEnd"/>
+      <w:r>
+        <w:t xml:space="preserve"> </w:t>
+      </w:r>
+      <w:proofErr w:type="spellStart"/>
+      <w:r>
+        <w:t>prog</w:t>
+      </w:r>
+      <w:proofErr w:type="spellEnd"/>
+      <w:r>
+        <w:t>; impure: functional + imperative</w:t>
+      </w:r>
+      <w:r>
+        <w:t xml:space="preserve">); </w:t>
+      </w:r>
+      <w:r>
+        <w:t>Hask</w:t>
+      </w:r>
+      <w:r>
+        <w:t>ell</w:t>
+      </w:r>
+      <w:r>
+        <w:t xml:space="preserve"> (pure functional)</w:t>
+      </w:r>
+      <w:r>
+        <w:t>, Scala</w:t>
+      </w:r>
+    </w:p>
+    <w:p>
+      <w:pPr>
+        <w:pStyle w:val="ListParagraph"/>
+        <w:numPr>
+          <w:ilvl w:val="1"/>
+          <w:numId w:val="8"/>
+        </w:numPr>
+        <w:spacing w:after="0" w:line="360" w:lineRule="auto"/>
+      </w:pPr>
+      <w:r>
+        <w:t>Logic</w:t>
+      </w:r>
+      <w:r>
+        <w:t>al programming</w:t>
+      </w:r>
+      <w:r>
+        <w:t xml:space="preserve">: </w:t>
+      </w:r>
+      <w:r>
+        <w:t xml:space="preserve">emphasize knowledge base </w:t>
+      </w:r>
+      <w:r>
+        <w:t xml:space="preserve">&amp; </w:t>
+      </w:r>
+      <w:r>
+        <w:t xml:space="preserve">the </w:t>
+      </w:r>
+      <w:r>
+        <w:t>problem</w:t>
+      </w:r>
+      <w:r>
+        <w:t>; solve logical problem (puzzle)</w:t>
+      </w:r>
+    </w:p>
+    <w:p>
+      <w:pPr>
+        <w:pStyle w:val="ListParagraph"/>
+        <w:numPr>
+          <w:ilvl w:val="2"/>
+          <w:numId w:val="8"/>
+        </w:numPr>
+        <w:spacing w:after="0" w:line="360" w:lineRule="auto"/>
+      </w:pPr>
+      <w:proofErr w:type="spellStart"/>
+      <w:r>
+        <w:t>Eg</w:t>
+      </w:r>
+      <w:proofErr w:type="spellEnd"/>
+      <w:r>
+        <w:t xml:space="preserve">: </w:t>
+      </w:r>
+      <w:proofErr w:type="spellStart"/>
+      <w:r>
+        <w:t>Prolog</w:t>
+      </w:r>
+      <w:proofErr w:type="spellEnd"/>
+    </w:p>
+    <w:p>
+      <w:pPr>
+        <w:pStyle w:val="ListParagraph"/>
+        <w:numPr>
+          <w:ilvl w:val="1"/>
+          <w:numId w:val="8"/>
+        </w:numPr>
+        <w:spacing w:after="0" w:line="360" w:lineRule="auto"/>
+      </w:pPr>
+      <w:r>
+        <w:t>DB driven programming</w:t>
+      </w:r>
+      <w:r>
+        <w:t xml:space="preserve">: </w:t>
+      </w:r>
+      <w:r>
+        <w:t>based on DB and its movement</w:t>
+      </w:r>
+    </w:p>
+    <w:p>
+      <w:pPr>
+        <w:spacing w:after="0" w:line="360" w:lineRule="auto"/>
+      </w:pPr>
+      <w:r>
+        <w:rPr>
+          <w:noProof/>
+          <w:lang w:val="en-US"/>
+        </w:rPr>
         <w:lastRenderedPageBreak/>
-        <w:t>Declarative programming:</w:t>
-      </w:r>
-      <w:r>
-        <w:t xml:space="preserve"> </w:t>
-      </w:r>
-      <w:r>
-        <w:rPr>
-          <w:b/>
-          <w:color w:val="FF0000"/>
-        </w:rPr>
-        <w:t xml:space="preserve">!!Goal/Result!! </w:t>
-      </w:r>
-      <w:r>
-        <w:t xml:space="preserve">programmer declares properties of the desired result, but </w:t>
-      </w:r>
-      <w:r>
-        <w:rPr>
-          <w:b/>
-        </w:rPr>
-        <w:t>NOT</w:t>
-      </w:r>
-      <w:r>
-        <w:t xml:space="preserve"> how to compute (</w:t>
-      </w:r>
-      <w:r>
-        <w:rPr>
-          <w:b/>
-        </w:rPr>
-        <w:t>NOT</w:t>
-      </w:r>
-      <w:r>
-        <w:t xml:space="preserve"> procedure)</w:t>
-      </w:r>
-    </w:p>
-    <w:p>
-      <w:pPr>
-        <w:pStyle w:val="ListParagraph"/>
-        <w:numPr>
-          <w:ilvl w:val="1"/>
-          <w:numId w:val="8"/>
-        </w:numPr>
-        <w:spacing w:after="0" w:line="360" w:lineRule="auto"/>
-        <w:rPr>
-          <w:highlight w:val="yellow"/>
-        </w:rPr>
-      </w:pPr>
-      <w:r>
-        <w:rPr>
-          <w:color w:val="FF0000"/>
-          <w:highlight w:val="yellow"/>
-        </w:rPr>
-        <w:t>Functional</w:t>
-      </w:r>
-      <w:r>
-        <w:rPr>
-          <w:color w:val="FF0000"/>
-          <w:highlight w:val="yellow"/>
-        </w:rPr>
-        <w:t xml:space="preserve"> programming</w:t>
-      </w:r>
-      <w:r>
-        <w:rPr>
-          <w:highlight w:val="yellow"/>
-        </w:rPr>
-        <w:t xml:space="preserve">: </w:t>
-      </w:r>
-    </w:p>
-    <w:p>
-      <w:pPr>
-        <w:pStyle w:val="ListParagraph"/>
-        <w:numPr>
-          <w:ilvl w:val="2"/>
-          <w:numId w:val="8"/>
-        </w:numPr>
-        <w:spacing w:after="0" w:line="360" w:lineRule="auto"/>
-      </w:pPr>
-      <w:r>
-        <w:rPr>
-          <w:b/>
-          <w:color w:val="000000" w:themeColor="text1"/>
-        </w:rPr>
-        <w:t>Principle</w:t>
-      </w:r>
-      <w:r>
-        <w:t>:</w:t>
-      </w:r>
-      <w:r>
-        <w:t xml:space="preserve"> execution of series of math functions</w:t>
-      </w:r>
-    </w:p>
-    <w:p>
-      <w:pPr>
-        <w:pStyle w:val="ListParagraph"/>
-        <w:numPr>
-          <w:ilvl w:val="2"/>
-          <w:numId w:val="8"/>
-        </w:numPr>
-        <w:spacing w:after="0" w:line="360" w:lineRule="auto"/>
-      </w:pPr>
-      <w:r>
-        <w:rPr>
-          <w:b/>
-          <w:color w:val="000000" w:themeColor="text1"/>
-        </w:rPr>
-        <w:t>Feature</w:t>
-      </w:r>
-      <w:r>
-        <w:t>:</w:t>
-      </w:r>
-      <w:r>
-        <w:t xml:space="preserve"> data are loosely coupled to functions; function hide their implementation</w:t>
-      </w:r>
-    </w:p>
-    <w:p>
-      <w:pPr>
-        <w:pStyle w:val="ListParagraph"/>
-        <w:numPr>
-          <w:ilvl w:val="2"/>
-          <w:numId w:val="8"/>
-        </w:numPr>
-        <w:spacing w:after="0" w:line="360" w:lineRule="auto"/>
-      </w:pPr>
-      <w:r>
-        <w:rPr>
-          <w:b/>
-          <w:color w:val="000000" w:themeColor="text1"/>
-        </w:rPr>
-        <w:t>Eg</w:t>
-      </w:r>
-      <w:r>
-        <w:t>:</w:t>
-      </w:r>
-      <w:r>
-        <w:t xml:space="preserve"> </w:t>
-      </w:r>
-      <w:r>
-        <w:rPr>
-          <w:b/>
-          <w:color w:val="FF0000"/>
-          <w:highlight w:val="yellow"/>
-        </w:rPr>
-        <w:t>JavaScript</w:t>
-      </w:r>
-      <w:r>
-        <w:t xml:space="preserve">; </w:t>
-      </w:r>
-      <w:r>
-        <w:t xml:space="preserve">Lisp </w:t>
-      </w:r>
-      <w:bookmarkStart w:id="0" w:name="_GoBack"/>
-      <w:bookmarkEnd w:id="0"/>
-      <w:r>
-        <w:t>(1</w:t>
-      </w:r>
-      <w:r>
-        <w:rPr>
-          <w:vertAlign w:val="superscript"/>
-        </w:rPr>
-        <w:t>st</w:t>
-      </w:r>
-      <w:r>
-        <w:t xml:space="preserve"> func prog); </w:t>
-      </w:r>
-      <w:r>
-        <w:t>Haskwell, Scala</w:t>
-      </w:r>
-    </w:p>
-    <w:p>
-      <w:pPr>
-        <w:pStyle w:val="ListParagraph"/>
-        <w:numPr>
-          <w:ilvl w:val="1"/>
-          <w:numId w:val="8"/>
-        </w:numPr>
-        <w:spacing w:after="0" w:line="360" w:lineRule="auto"/>
-      </w:pPr>
-      <w:r>
-        <w:t>Logic</w:t>
-      </w:r>
-      <w:r>
-        <w:t>al programming</w:t>
-      </w:r>
-      <w:r>
-        <w:t xml:space="preserve">: </w:t>
-      </w:r>
-      <w:r>
-        <w:t xml:space="preserve">emphasize knowledge base </w:t>
-      </w:r>
-      <w:r>
-        <w:t xml:space="preserve">&amp; </w:t>
-      </w:r>
-      <w:r>
-        <w:t xml:space="preserve">the </w:t>
-      </w:r>
-      <w:r>
-        <w:t>problem</w:t>
-      </w:r>
-      <w:r>
-        <w:t>; solve logical problem (puzzle)</w:t>
-      </w:r>
-    </w:p>
-    <w:p>
-      <w:pPr>
-        <w:pStyle w:val="ListParagraph"/>
-        <w:numPr>
-          <w:ilvl w:val="2"/>
-          <w:numId w:val="8"/>
-        </w:numPr>
-        <w:spacing w:after="0" w:line="360" w:lineRule="auto"/>
-      </w:pPr>
-      <w:r>
-        <w:t>Eg: Prolog</w:t>
-      </w:r>
-    </w:p>
-    <w:p>
-      <w:pPr>
-        <w:pStyle w:val="ListParagraph"/>
-        <w:numPr>
-          <w:ilvl w:val="1"/>
-          <w:numId w:val="8"/>
-        </w:numPr>
-        <w:spacing w:after="0" w:line="360" w:lineRule="auto"/>
-      </w:pPr>
-      <w:r>
-        <w:t>DB driven programming</w:t>
-      </w:r>
-      <w:r>
-        <w:t xml:space="preserve">: </w:t>
-      </w:r>
-      <w:r>
-        <w:t>based on DB and its movement</w:t>
+        <w:drawing>
+          <wp:inline distT="0" distB="0" distL="0" distR="0" wp14:anchorId="0E8DC36C" wp14:editId="2225CF20">
+            <wp:extent cx="5537835" cy="3825875"/>
+            <wp:effectExtent l="0" t="0" r="0" b="0"/>
+            <wp:docPr id="2" name="Picture 2" descr="../../Screen%20Shot%202019-09-24%20at%202.54.34%20PM.png"/>
+            <wp:cNvGraphicFramePr>
+              <a:graphicFrameLocks xmlns:a="http://schemas.openxmlformats.org/drawingml/2006/main" noChangeAspect="1"/>
+            </wp:cNvGraphicFramePr>
+            <a:graphic xmlns:a="http://schemas.openxmlformats.org/drawingml/2006/main">
+              <a:graphicData uri="http://schemas.openxmlformats.org/drawingml/2006/picture">
+                <pic:pic xmlns:pic="http://schemas.openxmlformats.org/drawingml/2006/picture">
+                  <pic:nvPicPr>
+                    <pic:cNvPr id="0" name="Picture 1" descr="../../Screen%20Shot%202019-09-24%20at%202.54.34%20PM.png"/>
+                    <pic:cNvPicPr>
+                      <a:picLocks noChangeAspect="1" noChangeArrowheads="1"/>
+                    </pic:cNvPicPr>
+                  </pic:nvPicPr>
+                  <pic:blipFill>
+                    <a:blip r:embed="rId12">
+                      <a:extLst>
+                        <a:ext uri="{28A0092B-C50C-407E-A947-70E740481C1C}">
+                          <a14:useLocalDpi xmlns:a14="http://schemas.microsoft.com/office/drawing/2010/main" val="0"/>
+                        </a:ext>
+                      </a:extLst>
+                    </a:blip>
+                    <a:srcRect/>
+                    <a:stretch>
+                      <a:fillRect/>
+                    </a:stretch>
+                  </pic:blipFill>
+                  <pic:spPr bwMode="auto">
+                    <a:xfrm>
+                      <a:off x="0" y="0"/>
+                      <a:ext cx="5553521" cy="3836712"/>
+                    </a:xfrm>
+                    <a:prstGeom prst="rect">
+                      <a:avLst/>
+                    </a:prstGeom>
+                    <a:noFill/>
+                    <a:ln>
+                      <a:noFill/>
+                    </a:ln>
+                  </pic:spPr>
+                </pic:pic>
+              </a:graphicData>
+            </a:graphic>
+          </wp:inline>
+        </w:drawing>
       </w:r>
     </w:p>
     <w:p>
@@ -3200,7 +3660,7 @@
 </file>
 
 <file path=customXml/itemProps1.xml><?xml version="1.0" encoding="utf-8"?>
-<ds:datastoreItem xmlns:ds="http://schemas.openxmlformats.org/officeDocument/2006/customXml" ds:itemID="{C7BDD2D7-F080-3F46-95EF-DC68CE5C689A}">
+<ds:datastoreItem xmlns:ds="http://schemas.openxmlformats.org/officeDocument/2006/customXml" ds:itemID="{DC4E2171-5CAF-634D-A9A8-4A11A1C0DD8D}">
   <ds:schemaRefs>
     <ds:schemaRef ds:uri="http://schemas.openxmlformats.org/officeDocument/2006/bibliography"/>
   </ds:schemaRefs>

</xml_diff>